<commit_message>
update signal and slot
</commit_message>
<xml_diff>
--- a/Cpp/QT.docx
+++ b/Cpp/QT.docx
@@ -1690,7 +1690,1444 @@
       <w:r>
         <w:t xml:space="preserve"> </w:t>
       </w:r>
-    </w:p>
+      <w:r>
+        <w:t>Lúc này parameter type sẽ được xem như là class type</w:t>
+      </w:r>
+    </w:p>
+    <w:p/>
+    <w:p/>
+    <w:p>
+      <w:pPr>
+        <w:pStyle w:val="Heading1"/>
+      </w:pPr>
+      <w:r>
+        <w:t>Explicit</w:t>
+      </w:r>
+    </w:p>
+    <w:p>
+      <w:r>
+        <w:t xml:space="preserve">Trong C++, 1 constructor chỉ có required parameter được xem là </w:t>
+      </w:r>
+      <w:r>
+        <w:rPr>
+          <w:b/>
+          <w:bCs/>
+        </w:rPr>
+        <w:t>implicit conversion function</w:t>
+      </w:r>
+      <w:r>
+        <w:t xml:space="preserve">. </w:t>
+      </w:r>
+    </w:p>
+    <w:p>
+      <w:pPr>
+        <w:shd w:val="clear" w:color="auto" w:fill="1F1F1F"/>
+        <w:spacing w:after="0" w:line="285" w:lineRule="atLeast"/>
+        <w:rPr>
+          <w:rFonts w:ascii="Consolas" w:eastAsia="Times New Roman" w:hAnsi="Consolas" w:cs="Times New Roman"/>
+          <w:color w:val="CCCCCC"/>
+          <w:sz w:val="21"/>
+          <w:szCs w:val="21"/>
+        </w:rPr>
+      </w:pPr>
+      <w:r>
+        <w:rPr>
+          <w:rFonts w:ascii="Consolas" w:eastAsia="Times New Roman" w:hAnsi="Consolas" w:cs="Times New Roman"/>
+          <w:color w:val="569CD6"/>
+          <w:sz w:val="21"/>
+          <w:szCs w:val="21"/>
+        </w:rPr>
+        <w:t>class</w:t>
+      </w:r>
+      <w:r>
+        <w:rPr>
+          <w:rFonts w:ascii="Consolas" w:eastAsia="Times New Roman" w:hAnsi="Consolas" w:cs="Times New Roman"/>
+          <w:color w:val="CCCCCC"/>
+          <w:sz w:val="21"/>
+          <w:szCs w:val="21"/>
+        </w:rPr>
+        <w:t xml:space="preserve"> </w:t>
+      </w:r>
+      <w:r>
+        <w:rPr>
+          <w:rFonts w:ascii="Consolas" w:eastAsia="Times New Roman" w:hAnsi="Consolas" w:cs="Times New Roman"/>
+          <w:color w:val="4EC9B0"/>
+          <w:sz w:val="21"/>
+          <w:szCs w:val="21"/>
+        </w:rPr>
+        <w:t>Human</w:t>
+      </w:r>
+    </w:p>
+    <w:p>
+      <w:pPr>
+        <w:shd w:val="clear" w:color="auto" w:fill="1F1F1F"/>
+        <w:spacing w:after="0" w:line="285" w:lineRule="atLeast"/>
+        <w:rPr>
+          <w:rFonts w:ascii="Consolas" w:eastAsia="Times New Roman" w:hAnsi="Consolas" w:cs="Times New Roman"/>
+          <w:color w:val="CCCCCC"/>
+          <w:sz w:val="21"/>
+          <w:szCs w:val="21"/>
+        </w:rPr>
+      </w:pPr>
+      <w:r>
+        <w:rPr>
+          <w:rFonts w:ascii="Consolas" w:eastAsia="Times New Roman" w:hAnsi="Consolas" w:cs="Times New Roman"/>
+          <w:color w:val="CCCCCC"/>
+          <w:sz w:val="21"/>
+          <w:szCs w:val="21"/>
+        </w:rPr>
+        <w:t>{</w:t>
+      </w:r>
+    </w:p>
+    <w:p>
+      <w:pPr>
+        <w:shd w:val="clear" w:color="auto" w:fill="1F1F1F"/>
+        <w:spacing w:after="0" w:line="285" w:lineRule="atLeast"/>
+        <w:rPr>
+          <w:rFonts w:ascii="Consolas" w:eastAsia="Times New Roman" w:hAnsi="Consolas" w:cs="Times New Roman"/>
+          <w:color w:val="CCCCCC"/>
+          <w:sz w:val="21"/>
+          <w:szCs w:val="21"/>
+        </w:rPr>
+      </w:pPr>
+      <w:r>
+        <w:rPr>
+          <w:rFonts w:ascii="Consolas" w:eastAsia="Times New Roman" w:hAnsi="Consolas" w:cs="Times New Roman"/>
+          <w:color w:val="569CD6"/>
+          <w:sz w:val="21"/>
+          <w:szCs w:val="21"/>
+        </w:rPr>
+        <w:t>public:</w:t>
+      </w:r>
+    </w:p>
+    <w:p>
+      <w:pPr>
+        <w:shd w:val="clear" w:color="auto" w:fill="1F1F1F"/>
+        <w:spacing w:after="0" w:line="285" w:lineRule="atLeast"/>
+        <w:rPr>
+          <w:rFonts w:ascii="Consolas" w:eastAsia="Times New Roman" w:hAnsi="Consolas" w:cs="Times New Roman"/>
+          <w:color w:val="CCCCCC"/>
+          <w:sz w:val="21"/>
+          <w:szCs w:val="21"/>
+        </w:rPr>
+      </w:pPr>
+      <w:r>
+        <w:rPr>
+          <w:rFonts w:ascii="Consolas" w:eastAsia="Times New Roman" w:hAnsi="Consolas" w:cs="Times New Roman"/>
+          <w:color w:val="CCCCCC"/>
+          <w:sz w:val="21"/>
+          <w:szCs w:val="21"/>
+        </w:rPr>
+        <w:t xml:space="preserve">    </w:t>
+      </w:r>
+      <w:r>
+        <w:rPr>
+          <w:rFonts w:ascii="Consolas" w:eastAsia="Times New Roman" w:hAnsi="Consolas" w:cs="Times New Roman"/>
+          <w:color w:val="DCDCAA"/>
+          <w:sz w:val="21"/>
+          <w:szCs w:val="21"/>
+        </w:rPr>
+        <w:t>Human</w:t>
+      </w:r>
+      <w:r>
+        <w:rPr>
+          <w:rFonts w:ascii="Consolas" w:eastAsia="Times New Roman" w:hAnsi="Consolas" w:cs="Times New Roman"/>
+          <w:color w:val="CCCCCC"/>
+          <w:sz w:val="21"/>
+          <w:szCs w:val="21"/>
+        </w:rPr>
+        <w:t xml:space="preserve">()         { </w:t>
+      </w:r>
+      <w:r>
+        <w:rPr>
+          <w:rFonts w:ascii="Consolas" w:eastAsia="Times New Roman" w:hAnsi="Consolas" w:cs="Times New Roman"/>
+          <w:color w:val="DCDCAA"/>
+          <w:sz w:val="21"/>
+          <w:szCs w:val="21"/>
+        </w:rPr>
+        <w:t>qInfo</w:t>
+      </w:r>
+      <w:r>
+        <w:rPr>
+          <w:rFonts w:ascii="Consolas" w:eastAsia="Times New Roman" w:hAnsi="Consolas" w:cs="Times New Roman"/>
+          <w:color w:val="CCCCCC"/>
+          <w:sz w:val="21"/>
+          <w:szCs w:val="21"/>
+        </w:rPr>
+        <w:t xml:space="preserve">() </w:t>
+      </w:r>
+      <w:r>
+        <w:rPr>
+          <w:rFonts w:ascii="Consolas" w:eastAsia="Times New Roman" w:hAnsi="Consolas" w:cs="Times New Roman"/>
+          <w:color w:val="D4D4D4"/>
+          <w:sz w:val="21"/>
+          <w:szCs w:val="21"/>
+        </w:rPr>
+        <w:t>&lt;&lt;</w:t>
+      </w:r>
+      <w:r>
+        <w:rPr>
+          <w:rFonts w:ascii="Consolas" w:eastAsia="Times New Roman" w:hAnsi="Consolas" w:cs="Times New Roman"/>
+          <w:color w:val="CCCCCC"/>
+          <w:sz w:val="21"/>
+          <w:szCs w:val="21"/>
+        </w:rPr>
+        <w:t xml:space="preserve"> </w:t>
+      </w:r>
+      <w:r>
+        <w:rPr>
+          <w:rFonts w:ascii="Consolas" w:eastAsia="Times New Roman" w:hAnsi="Consolas" w:cs="Times New Roman"/>
+          <w:color w:val="CE9178"/>
+          <w:sz w:val="21"/>
+          <w:szCs w:val="21"/>
+        </w:rPr>
+        <w:t>"Hello"</w:t>
+      </w:r>
+      <w:r>
+        <w:rPr>
+          <w:rFonts w:ascii="Consolas" w:eastAsia="Times New Roman" w:hAnsi="Consolas" w:cs="Times New Roman"/>
+          <w:color w:val="CCCCCC"/>
+          <w:sz w:val="21"/>
+          <w:szCs w:val="21"/>
+        </w:rPr>
+        <w:t>; }</w:t>
+      </w:r>
+    </w:p>
+    <w:p>
+      <w:pPr>
+        <w:shd w:val="clear" w:color="auto" w:fill="1F1F1F"/>
+        <w:spacing w:after="0" w:line="285" w:lineRule="atLeast"/>
+        <w:rPr>
+          <w:rFonts w:ascii="Consolas" w:eastAsia="Times New Roman" w:hAnsi="Consolas" w:cs="Times New Roman"/>
+          <w:color w:val="CCCCCC"/>
+          <w:sz w:val="21"/>
+          <w:szCs w:val="21"/>
+        </w:rPr>
+      </w:pPr>
+      <w:r>
+        <w:rPr>
+          <w:rFonts w:ascii="Consolas" w:eastAsia="Times New Roman" w:hAnsi="Consolas" w:cs="Times New Roman"/>
+          <w:color w:val="CCCCCC"/>
+          <w:sz w:val="21"/>
+          <w:szCs w:val="21"/>
+        </w:rPr>
+        <w:t xml:space="preserve">    </w:t>
+      </w:r>
+      <w:r>
+        <w:rPr>
+          <w:rFonts w:ascii="Consolas" w:eastAsia="Times New Roman" w:hAnsi="Consolas" w:cs="Times New Roman"/>
+          <w:color w:val="569CD6"/>
+          <w:sz w:val="21"/>
+          <w:szCs w:val="21"/>
+        </w:rPr>
+        <w:t>explicit</w:t>
+      </w:r>
+      <w:r>
+        <w:rPr>
+          <w:rFonts w:ascii="Consolas" w:eastAsia="Times New Roman" w:hAnsi="Consolas" w:cs="Times New Roman"/>
+          <w:color w:val="CCCCCC"/>
+          <w:sz w:val="21"/>
+          <w:szCs w:val="21"/>
+        </w:rPr>
+        <w:t xml:space="preserve"> </w:t>
+      </w:r>
+      <w:r>
+        <w:rPr>
+          <w:rFonts w:ascii="Consolas" w:eastAsia="Times New Roman" w:hAnsi="Consolas" w:cs="Times New Roman"/>
+          <w:color w:val="DCDCAA"/>
+          <w:sz w:val="21"/>
+          <w:szCs w:val="21"/>
+        </w:rPr>
+        <w:t>Human</w:t>
+      </w:r>
+      <w:r>
+        <w:rPr>
+          <w:rFonts w:ascii="Consolas" w:eastAsia="Times New Roman" w:hAnsi="Consolas" w:cs="Times New Roman"/>
+          <w:color w:val="CCCCCC"/>
+          <w:sz w:val="21"/>
+          <w:szCs w:val="21"/>
+        </w:rPr>
+        <w:t>(</w:t>
+      </w:r>
+      <w:r>
+        <w:rPr>
+          <w:rFonts w:ascii="Consolas" w:eastAsia="Times New Roman" w:hAnsi="Consolas" w:cs="Times New Roman"/>
+          <w:color w:val="569CD6"/>
+          <w:sz w:val="21"/>
+          <w:szCs w:val="21"/>
+        </w:rPr>
+        <w:t>int</w:t>
+      </w:r>
+      <w:r>
+        <w:rPr>
+          <w:rFonts w:ascii="Consolas" w:eastAsia="Times New Roman" w:hAnsi="Consolas" w:cs="Times New Roman"/>
+          <w:color w:val="CCCCCC"/>
+          <w:sz w:val="21"/>
+          <w:szCs w:val="21"/>
+        </w:rPr>
+        <w:t xml:space="preserve"> </w:t>
+      </w:r>
+      <w:r>
+        <w:rPr>
+          <w:rFonts w:ascii="Consolas" w:eastAsia="Times New Roman" w:hAnsi="Consolas" w:cs="Times New Roman"/>
+          <w:color w:val="9CDCFE"/>
+          <w:sz w:val="21"/>
+          <w:szCs w:val="21"/>
+        </w:rPr>
+        <w:t>age</w:t>
+      </w:r>
+      <w:r>
+        <w:rPr>
+          <w:rFonts w:ascii="Consolas" w:eastAsia="Times New Roman" w:hAnsi="Consolas" w:cs="Times New Roman"/>
+          <w:color w:val="CCCCCC"/>
+          <w:sz w:val="21"/>
+          <w:szCs w:val="21"/>
+        </w:rPr>
+        <w:t xml:space="preserve">) { </w:t>
+      </w:r>
+      <w:r>
+        <w:rPr>
+          <w:rFonts w:ascii="Consolas" w:eastAsia="Times New Roman" w:hAnsi="Consolas" w:cs="Times New Roman"/>
+          <w:color w:val="DCDCAA"/>
+          <w:sz w:val="21"/>
+          <w:szCs w:val="21"/>
+        </w:rPr>
+        <w:t>qInfo</w:t>
+      </w:r>
+      <w:r>
+        <w:rPr>
+          <w:rFonts w:ascii="Consolas" w:eastAsia="Times New Roman" w:hAnsi="Consolas" w:cs="Times New Roman"/>
+          <w:color w:val="CCCCCC"/>
+          <w:sz w:val="21"/>
+          <w:szCs w:val="21"/>
+        </w:rPr>
+        <w:t xml:space="preserve">() </w:t>
+      </w:r>
+      <w:r>
+        <w:rPr>
+          <w:rFonts w:ascii="Consolas" w:eastAsia="Times New Roman" w:hAnsi="Consolas" w:cs="Times New Roman"/>
+          <w:color w:val="D4D4D4"/>
+          <w:sz w:val="21"/>
+          <w:szCs w:val="21"/>
+        </w:rPr>
+        <w:t>&lt;&lt;</w:t>
+      </w:r>
+      <w:r>
+        <w:rPr>
+          <w:rFonts w:ascii="Consolas" w:eastAsia="Times New Roman" w:hAnsi="Consolas" w:cs="Times New Roman"/>
+          <w:color w:val="CCCCCC"/>
+          <w:sz w:val="21"/>
+          <w:szCs w:val="21"/>
+        </w:rPr>
+        <w:t xml:space="preserve"> </w:t>
+      </w:r>
+      <w:r>
+        <w:rPr>
+          <w:rFonts w:ascii="Consolas" w:eastAsia="Times New Roman" w:hAnsi="Consolas" w:cs="Times New Roman"/>
+          <w:color w:val="9CDCFE"/>
+          <w:sz w:val="21"/>
+          <w:szCs w:val="21"/>
+        </w:rPr>
+        <w:t>age</w:t>
+      </w:r>
+      <w:r>
+        <w:rPr>
+          <w:rFonts w:ascii="Consolas" w:eastAsia="Times New Roman" w:hAnsi="Consolas" w:cs="Times New Roman"/>
+          <w:color w:val="CCCCCC"/>
+          <w:sz w:val="21"/>
+          <w:szCs w:val="21"/>
+        </w:rPr>
+        <w:t>; }</w:t>
+      </w:r>
+    </w:p>
+    <w:p>
+      <w:pPr>
+        <w:shd w:val="clear" w:color="auto" w:fill="1F1F1F"/>
+        <w:spacing w:after="0" w:line="285" w:lineRule="atLeast"/>
+        <w:rPr>
+          <w:rFonts w:ascii="Consolas" w:eastAsia="Times New Roman" w:hAnsi="Consolas" w:cs="Times New Roman"/>
+          <w:color w:val="CCCCCC"/>
+          <w:sz w:val="21"/>
+          <w:szCs w:val="21"/>
+        </w:rPr>
+      </w:pPr>
+      <w:r>
+        <w:rPr>
+          <w:rFonts w:ascii="Consolas" w:eastAsia="Times New Roman" w:hAnsi="Consolas" w:cs="Times New Roman"/>
+          <w:color w:val="CCCCCC"/>
+          <w:sz w:val="21"/>
+          <w:szCs w:val="21"/>
+        </w:rPr>
+        <w:t xml:space="preserve">    </w:t>
+      </w:r>
+      <w:r>
+        <w:rPr>
+          <w:rFonts w:ascii="Consolas" w:eastAsia="Times New Roman" w:hAnsi="Consolas" w:cs="Times New Roman"/>
+          <w:color w:val="569CD6"/>
+          <w:sz w:val="21"/>
+          <w:szCs w:val="21"/>
+        </w:rPr>
+        <w:t>void</w:t>
+      </w:r>
+      <w:r>
+        <w:rPr>
+          <w:rFonts w:ascii="Consolas" w:eastAsia="Times New Roman" w:hAnsi="Consolas" w:cs="Times New Roman"/>
+          <w:color w:val="CCCCCC"/>
+          <w:sz w:val="21"/>
+          <w:szCs w:val="21"/>
+        </w:rPr>
+        <w:t xml:space="preserve"> </w:t>
+      </w:r>
+      <w:r>
+        <w:rPr>
+          <w:rFonts w:ascii="Consolas" w:eastAsia="Times New Roman" w:hAnsi="Consolas" w:cs="Times New Roman"/>
+          <w:color w:val="DCDCAA"/>
+          <w:sz w:val="21"/>
+          <w:szCs w:val="21"/>
+        </w:rPr>
+        <w:t>GetAge</w:t>
+      </w:r>
+      <w:r>
+        <w:rPr>
+          <w:rFonts w:ascii="Consolas" w:eastAsia="Times New Roman" w:hAnsi="Consolas" w:cs="Times New Roman"/>
+          <w:color w:val="CCCCCC"/>
+          <w:sz w:val="21"/>
+          <w:szCs w:val="21"/>
+        </w:rPr>
+        <w:t>() {</w:t>
+      </w:r>
+      <w:r>
+        <w:rPr>
+          <w:rFonts w:ascii="Consolas" w:eastAsia="Times New Roman" w:hAnsi="Consolas" w:cs="Times New Roman"/>
+          <w:color w:val="DCDCAA"/>
+          <w:sz w:val="21"/>
+          <w:szCs w:val="21"/>
+        </w:rPr>
+        <w:t>qInfo</w:t>
+      </w:r>
+      <w:r>
+        <w:rPr>
+          <w:rFonts w:ascii="Consolas" w:eastAsia="Times New Roman" w:hAnsi="Consolas" w:cs="Times New Roman"/>
+          <w:color w:val="CCCCCC"/>
+          <w:sz w:val="21"/>
+          <w:szCs w:val="21"/>
+        </w:rPr>
+        <w:t xml:space="preserve">() </w:t>
+      </w:r>
+      <w:r>
+        <w:rPr>
+          <w:rFonts w:ascii="Consolas" w:eastAsia="Times New Roman" w:hAnsi="Consolas" w:cs="Times New Roman"/>
+          <w:color w:val="D4D4D4"/>
+          <w:sz w:val="21"/>
+          <w:szCs w:val="21"/>
+        </w:rPr>
+        <w:t>&lt;&lt;</w:t>
+      </w:r>
+      <w:r>
+        <w:rPr>
+          <w:rFonts w:ascii="Consolas" w:eastAsia="Times New Roman" w:hAnsi="Consolas" w:cs="Times New Roman"/>
+          <w:color w:val="CCCCCC"/>
+          <w:sz w:val="21"/>
+          <w:szCs w:val="21"/>
+        </w:rPr>
+        <w:t xml:space="preserve"> </w:t>
+      </w:r>
+      <w:r>
+        <w:rPr>
+          <w:rFonts w:ascii="Consolas" w:eastAsia="Times New Roman" w:hAnsi="Consolas" w:cs="Times New Roman"/>
+          <w:color w:val="569CD6"/>
+          <w:sz w:val="21"/>
+          <w:szCs w:val="21"/>
+        </w:rPr>
+        <w:t>this</w:t>
+      </w:r>
+      <w:r>
+        <w:rPr>
+          <w:rFonts w:ascii="Consolas" w:eastAsia="Times New Roman" w:hAnsi="Consolas" w:cs="Times New Roman"/>
+          <w:color w:val="CCCCCC"/>
+          <w:sz w:val="21"/>
+          <w:szCs w:val="21"/>
+        </w:rPr>
+        <w:t>-&gt;</w:t>
+      </w:r>
+      <w:r>
+        <w:rPr>
+          <w:rFonts w:ascii="Consolas" w:eastAsia="Times New Roman" w:hAnsi="Consolas" w:cs="Times New Roman"/>
+          <w:color w:val="9CDCFE"/>
+          <w:sz w:val="21"/>
+          <w:szCs w:val="21"/>
+        </w:rPr>
+        <w:t>age</w:t>
+      </w:r>
+      <w:r>
+        <w:rPr>
+          <w:rFonts w:ascii="Consolas" w:eastAsia="Times New Roman" w:hAnsi="Consolas" w:cs="Times New Roman"/>
+          <w:color w:val="CCCCCC"/>
+          <w:sz w:val="21"/>
+          <w:szCs w:val="21"/>
+        </w:rPr>
+        <w:t>;}</w:t>
+      </w:r>
+    </w:p>
+    <w:p>
+      <w:pPr>
+        <w:shd w:val="clear" w:color="auto" w:fill="1F1F1F"/>
+        <w:spacing w:after="0" w:line="285" w:lineRule="atLeast"/>
+        <w:rPr>
+          <w:rFonts w:ascii="Consolas" w:eastAsia="Times New Roman" w:hAnsi="Consolas" w:cs="Times New Roman"/>
+          <w:color w:val="CCCCCC"/>
+          <w:sz w:val="21"/>
+          <w:szCs w:val="21"/>
+        </w:rPr>
+      </w:pPr>
+      <w:r>
+        <w:rPr>
+          <w:rFonts w:ascii="Consolas" w:eastAsia="Times New Roman" w:hAnsi="Consolas" w:cs="Times New Roman"/>
+          <w:color w:val="569CD6"/>
+          <w:sz w:val="21"/>
+          <w:szCs w:val="21"/>
+        </w:rPr>
+        <w:t>private:</w:t>
+      </w:r>
+    </w:p>
+    <w:p>
+      <w:pPr>
+        <w:shd w:val="clear" w:color="auto" w:fill="1F1F1F"/>
+        <w:spacing w:after="0" w:line="285" w:lineRule="atLeast"/>
+        <w:rPr>
+          <w:rFonts w:ascii="Consolas" w:eastAsia="Times New Roman" w:hAnsi="Consolas" w:cs="Times New Roman"/>
+          <w:color w:val="CCCCCC"/>
+          <w:sz w:val="21"/>
+          <w:szCs w:val="21"/>
+        </w:rPr>
+      </w:pPr>
+      <w:r>
+        <w:rPr>
+          <w:rFonts w:ascii="Consolas" w:eastAsia="Times New Roman" w:hAnsi="Consolas" w:cs="Times New Roman"/>
+          <w:color w:val="CCCCCC"/>
+          <w:sz w:val="21"/>
+          <w:szCs w:val="21"/>
+        </w:rPr>
+        <w:t xml:space="preserve">    </w:t>
+      </w:r>
+      <w:r>
+        <w:rPr>
+          <w:rFonts w:ascii="Consolas" w:eastAsia="Times New Roman" w:hAnsi="Consolas" w:cs="Times New Roman"/>
+          <w:color w:val="569CD6"/>
+          <w:sz w:val="21"/>
+          <w:szCs w:val="21"/>
+        </w:rPr>
+        <w:t>int</w:t>
+      </w:r>
+      <w:r>
+        <w:rPr>
+          <w:rFonts w:ascii="Consolas" w:eastAsia="Times New Roman" w:hAnsi="Consolas" w:cs="Times New Roman"/>
+          <w:color w:val="CCCCCC"/>
+          <w:sz w:val="21"/>
+          <w:szCs w:val="21"/>
+        </w:rPr>
+        <w:t xml:space="preserve"> </w:t>
+      </w:r>
+      <w:r>
+        <w:rPr>
+          <w:rFonts w:ascii="Consolas" w:eastAsia="Times New Roman" w:hAnsi="Consolas" w:cs="Times New Roman"/>
+          <w:color w:val="9CDCFE"/>
+          <w:sz w:val="21"/>
+          <w:szCs w:val="21"/>
+        </w:rPr>
+        <w:t>age</w:t>
+      </w:r>
+      <w:r>
+        <w:rPr>
+          <w:rFonts w:ascii="Consolas" w:eastAsia="Times New Roman" w:hAnsi="Consolas" w:cs="Times New Roman"/>
+          <w:color w:val="CCCCCC"/>
+          <w:sz w:val="21"/>
+          <w:szCs w:val="21"/>
+        </w:rPr>
+        <w:t>;</w:t>
+      </w:r>
+    </w:p>
+    <w:p>
+      <w:pPr>
+        <w:shd w:val="clear" w:color="auto" w:fill="1F1F1F"/>
+        <w:spacing w:after="0" w:line="285" w:lineRule="atLeast"/>
+        <w:rPr>
+          <w:rFonts w:ascii="Consolas" w:eastAsia="Times New Roman" w:hAnsi="Consolas" w:cs="Times New Roman"/>
+          <w:color w:val="CCCCCC"/>
+          <w:sz w:val="21"/>
+          <w:szCs w:val="21"/>
+        </w:rPr>
+      </w:pPr>
+      <w:r>
+        <w:rPr>
+          <w:rFonts w:ascii="Consolas" w:eastAsia="Times New Roman" w:hAnsi="Consolas" w:cs="Times New Roman"/>
+          <w:color w:val="CCCCCC"/>
+          <w:sz w:val="21"/>
+          <w:szCs w:val="21"/>
+        </w:rPr>
+        <w:t xml:space="preserve">    QString </w:t>
+      </w:r>
+      <w:r>
+        <w:rPr>
+          <w:rFonts w:ascii="Consolas" w:eastAsia="Times New Roman" w:hAnsi="Consolas" w:cs="Times New Roman"/>
+          <w:color w:val="9CDCFE"/>
+          <w:sz w:val="21"/>
+          <w:szCs w:val="21"/>
+        </w:rPr>
+        <w:t>name</w:t>
+      </w:r>
+      <w:r>
+        <w:rPr>
+          <w:rFonts w:ascii="Consolas" w:eastAsia="Times New Roman" w:hAnsi="Consolas" w:cs="Times New Roman"/>
+          <w:color w:val="CCCCCC"/>
+          <w:sz w:val="21"/>
+          <w:szCs w:val="21"/>
+        </w:rPr>
+        <w:t>;</w:t>
+      </w:r>
+    </w:p>
+    <w:p>
+      <w:pPr>
+        <w:shd w:val="clear" w:color="auto" w:fill="1F1F1F"/>
+        <w:spacing w:after="0" w:line="285" w:lineRule="atLeast"/>
+        <w:rPr>
+          <w:rFonts w:ascii="Consolas" w:eastAsia="Times New Roman" w:hAnsi="Consolas" w:cs="Times New Roman"/>
+          <w:color w:val="CCCCCC"/>
+          <w:sz w:val="21"/>
+          <w:szCs w:val="21"/>
+        </w:rPr>
+      </w:pPr>
+      <w:r>
+        <w:rPr>
+          <w:rFonts w:ascii="Consolas" w:eastAsia="Times New Roman" w:hAnsi="Consolas" w:cs="Times New Roman"/>
+          <w:color w:val="CCCCCC"/>
+          <w:sz w:val="21"/>
+          <w:szCs w:val="21"/>
+        </w:rPr>
+        <w:t>};</w:t>
+      </w:r>
+    </w:p>
+    <w:p>
+      <w:pPr>
+        <w:shd w:val="clear" w:color="auto" w:fill="1F1F1F"/>
+        <w:spacing w:after="0" w:line="285" w:lineRule="atLeast"/>
+        <w:rPr>
+          <w:rFonts w:ascii="Consolas" w:eastAsia="Times New Roman" w:hAnsi="Consolas" w:cs="Times New Roman"/>
+          <w:color w:val="CCCCCC"/>
+          <w:sz w:val="21"/>
+          <w:szCs w:val="21"/>
+        </w:rPr>
+      </w:pPr>
+    </w:p>
+    <w:p>
+      <w:pPr>
+        <w:shd w:val="clear" w:color="auto" w:fill="1F1F1F"/>
+        <w:spacing w:after="0" w:line="285" w:lineRule="atLeast"/>
+        <w:rPr>
+          <w:rFonts w:ascii="Consolas" w:eastAsia="Times New Roman" w:hAnsi="Consolas" w:cs="Times New Roman"/>
+          <w:color w:val="CCCCCC"/>
+          <w:sz w:val="21"/>
+          <w:szCs w:val="21"/>
+        </w:rPr>
+      </w:pPr>
+      <w:r>
+        <w:rPr>
+          <w:rFonts w:ascii="Consolas" w:eastAsia="Times New Roman" w:hAnsi="Consolas" w:cs="Times New Roman"/>
+          <w:color w:val="569CD6"/>
+          <w:sz w:val="21"/>
+          <w:szCs w:val="21"/>
+        </w:rPr>
+        <w:t>int</w:t>
+      </w:r>
+      <w:r>
+        <w:rPr>
+          <w:rFonts w:ascii="Consolas" w:eastAsia="Times New Roman" w:hAnsi="Consolas" w:cs="Times New Roman"/>
+          <w:color w:val="CCCCCC"/>
+          <w:sz w:val="21"/>
+          <w:szCs w:val="21"/>
+        </w:rPr>
+        <w:t xml:space="preserve"> </w:t>
+      </w:r>
+      <w:r>
+        <w:rPr>
+          <w:rFonts w:ascii="Consolas" w:eastAsia="Times New Roman" w:hAnsi="Consolas" w:cs="Times New Roman"/>
+          <w:color w:val="DCDCAA"/>
+          <w:sz w:val="21"/>
+          <w:szCs w:val="21"/>
+        </w:rPr>
+        <w:t>main</w:t>
+      </w:r>
+      <w:r>
+        <w:rPr>
+          <w:rFonts w:ascii="Consolas" w:eastAsia="Times New Roman" w:hAnsi="Consolas" w:cs="Times New Roman"/>
+          <w:color w:val="CCCCCC"/>
+          <w:sz w:val="21"/>
+          <w:szCs w:val="21"/>
+        </w:rPr>
+        <w:t>(</w:t>
+      </w:r>
+      <w:r>
+        <w:rPr>
+          <w:rFonts w:ascii="Consolas" w:eastAsia="Times New Roman" w:hAnsi="Consolas" w:cs="Times New Roman"/>
+          <w:color w:val="569CD6"/>
+          <w:sz w:val="21"/>
+          <w:szCs w:val="21"/>
+        </w:rPr>
+        <w:t>int</w:t>
+      </w:r>
+      <w:r>
+        <w:rPr>
+          <w:rFonts w:ascii="Consolas" w:eastAsia="Times New Roman" w:hAnsi="Consolas" w:cs="Times New Roman"/>
+          <w:color w:val="CCCCCC"/>
+          <w:sz w:val="21"/>
+          <w:szCs w:val="21"/>
+        </w:rPr>
+        <w:t xml:space="preserve"> </w:t>
+      </w:r>
+      <w:r>
+        <w:rPr>
+          <w:rFonts w:ascii="Consolas" w:eastAsia="Times New Roman" w:hAnsi="Consolas" w:cs="Times New Roman"/>
+          <w:color w:val="9CDCFE"/>
+          <w:sz w:val="21"/>
+          <w:szCs w:val="21"/>
+        </w:rPr>
+        <w:t>argc</w:t>
+      </w:r>
+      <w:r>
+        <w:rPr>
+          <w:rFonts w:ascii="Consolas" w:eastAsia="Times New Roman" w:hAnsi="Consolas" w:cs="Times New Roman"/>
+          <w:color w:val="CCCCCC"/>
+          <w:sz w:val="21"/>
+          <w:szCs w:val="21"/>
+        </w:rPr>
+        <w:t xml:space="preserve">, </w:t>
+      </w:r>
+      <w:r>
+        <w:rPr>
+          <w:rFonts w:ascii="Consolas" w:eastAsia="Times New Roman" w:hAnsi="Consolas" w:cs="Times New Roman"/>
+          <w:color w:val="569CD6"/>
+          <w:sz w:val="21"/>
+          <w:szCs w:val="21"/>
+        </w:rPr>
+        <w:t>char</w:t>
+      </w:r>
+      <w:r>
+        <w:rPr>
+          <w:rFonts w:ascii="Consolas" w:eastAsia="Times New Roman" w:hAnsi="Consolas" w:cs="Times New Roman"/>
+          <w:color w:val="CCCCCC"/>
+          <w:sz w:val="21"/>
+          <w:szCs w:val="21"/>
+        </w:rPr>
+        <w:t xml:space="preserve"> </w:t>
+      </w:r>
+      <w:r>
+        <w:rPr>
+          <w:rFonts w:ascii="Consolas" w:eastAsia="Times New Roman" w:hAnsi="Consolas" w:cs="Times New Roman"/>
+          <w:color w:val="569CD6"/>
+          <w:sz w:val="21"/>
+          <w:szCs w:val="21"/>
+        </w:rPr>
+        <w:t>*</w:t>
+      </w:r>
+      <w:r>
+        <w:rPr>
+          <w:rFonts w:ascii="Consolas" w:eastAsia="Times New Roman" w:hAnsi="Consolas" w:cs="Times New Roman"/>
+          <w:color w:val="9CDCFE"/>
+          <w:sz w:val="21"/>
+          <w:szCs w:val="21"/>
+        </w:rPr>
+        <w:t>argv</w:t>
+      </w:r>
+      <w:r>
+        <w:rPr>
+          <w:rFonts w:ascii="Consolas" w:eastAsia="Times New Roman" w:hAnsi="Consolas" w:cs="Times New Roman"/>
+          <w:color w:val="CCCCCC"/>
+          <w:sz w:val="21"/>
+          <w:szCs w:val="21"/>
+        </w:rPr>
+        <w:t>[])</w:t>
+      </w:r>
+    </w:p>
+    <w:p>
+      <w:pPr>
+        <w:shd w:val="clear" w:color="auto" w:fill="1F1F1F"/>
+        <w:spacing w:after="0" w:line="285" w:lineRule="atLeast"/>
+        <w:rPr>
+          <w:rFonts w:ascii="Consolas" w:eastAsia="Times New Roman" w:hAnsi="Consolas" w:cs="Times New Roman"/>
+          <w:color w:val="CCCCCC"/>
+          <w:sz w:val="21"/>
+          <w:szCs w:val="21"/>
+        </w:rPr>
+      </w:pPr>
+      <w:r>
+        <w:rPr>
+          <w:rFonts w:ascii="Consolas" w:eastAsia="Times New Roman" w:hAnsi="Consolas" w:cs="Times New Roman"/>
+          <w:color w:val="CCCCCC"/>
+          <w:sz w:val="21"/>
+          <w:szCs w:val="21"/>
+        </w:rPr>
+        <w:t>{</w:t>
+      </w:r>
+    </w:p>
+    <w:p>
+      <w:pPr>
+        <w:shd w:val="clear" w:color="auto" w:fill="1F1F1F"/>
+        <w:spacing w:after="0" w:line="285" w:lineRule="atLeast"/>
+        <w:rPr>
+          <w:rFonts w:ascii="Consolas" w:eastAsia="Times New Roman" w:hAnsi="Consolas" w:cs="Times New Roman"/>
+          <w:color w:val="CCCCCC"/>
+          <w:sz w:val="21"/>
+          <w:szCs w:val="21"/>
+        </w:rPr>
+      </w:pPr>
+      <w:r>
+        <w:rPr>
+          <w:rFonts w:ascii="Consolas" w:eastAsia="Times New Roman" w:hAnsi="Consolas" w:cs="Times New Roman"/>
+          <w:color w:val="CCCCCC"/>
+          <w:sz w:val="21"/>
+          <w:szCs w:val="21"/>
+        </w:rPr>
+        <w:t xml:space="preserve">    QCoreApplication </w:t>
+      </w:r>
+      <w:r>
+        <w:rPr>
+          <w:rFonts w:ascii="Consolas" w:eastAsia="Times New Roman" w:hAnsi="Consolas" w:cs="Times New Roman"/>
+          <w:color w:val="9CDCFE"/>
+          <w:sz w:val="21"/>
+          <w:szCs w:val="21"/>
+        </w:rPr>
+        <w:t>a</w:t>
+      </w:r>
+      <w:r>
+        <w:rPr>
+          <w:rFonts w:ascii="Consolas" w:eastAsia="Times New Roman" w:hAnsi="Consolas" w:cs="Times New Roman"/>
+          <w:color w:val="CCCCCC"/>
+          <w:sz w:val="21"/>
+          <w:szCs w:val="21"/>
+        </w:rPr>
+        <w:t>(</w:t>
+      </w:r>
+      <w:r>
+        <w:rPr>
+          <w:rFonts w:ascii="Consolas" w:eastAsia="Times New Roman" w:hAnsi="Consolas" w:cs="Times New Roman"/>
+          <w:color w:val="9CDCFE"/>
+          <w:sz w:val="21"/>
+          <w:szCs w:val="21"/>
+        </w:rPr>
+        <w:t>argc</w:t>
+      </w:r>
+      <w:r>
+        <w:rPr>
+          <w:rFonts w:ascii="Consolas" w:eastAsia="Times New Roman" w:hAnsi="Consolas" w:cs="Times New Roman"/>
+          <w:color w:val="CCCCCC"/>
+          <w:sz w:val="21"/>
+          <w:szCs w:val="21"/>
+        </w:rPr>
+        <w:t>, argv);</w:t>
+      </w:r>
+    </w:p>
+    <w:p>
+      <w:pPr>
+        <w:shd w:val="clear" w:color="auto" w:fill="1F1F1F"/>
+        <w:spacing w:after="0" w:line="285" w:lineRule="atLeast"/>
+        <w:rPr>
+          <w:rFonts w:ascii="Consolas" w:eastAsia="Times New Roman" w:hAnsi="Consolas" w:cs="Times New Roman"/>
+          <w:color w:val="CCCCCC"/>
+          <w:sz w:val="21"/>
+          <w:szCs w:val="21"/>
+        </w:rPr>
+      </w:pPr>
+      <w:r>
+        <w:rPr>
+          <w:rFonts w:ascii="Consolas" w:eastAsia="Times New Roman" w:hAnsi="Consolas" w:cs="Times New Roman"/>
+          <w:color w:val="CCCCCC"/>
+          <w:sz w:val="21"/>
+          <w:szCs w:val="21"/>
+        </w:rPr>
+        <w:t xml:space="preserve">    </w:t>
+      </w:r>
+      <w:r>
+        <w:rPr>
+          <w:rFonts w:ascii="Consolas" w:eastAsia="Times New Roman" w:hAnsi="Consolas" w:cs="Times New Roman"/>
+          <w:color w:val="4EC9B0"/>
+          <w:sz w:val="21"/>
+          <w:szCs w:val="21"/>
+        </w:rPr>
+        <w:t>Human</w:t>
+      </w:r>
+      <w:r>
+        <w:rPr>
+          <w:rFonts w:ascii="Consolas" w:eastAsia="Times New Roman" w:hAnsi="Consolas" w:cs="Times New Roman"/>
+          <w:color w:val="CCCCCC"/>
+          <w:sz w:val="21"/>
+          <w:szCs w:val="21"/>
+        </w:rPr>
+        <w:t xml:space="preserve"> </w:t>
+      </w:r>
+      <w:r>
+        <w:rPr>
+          <w:rFonts w:ascii="Consolas" w:eastAsia="Times New Roman" w:hAnsi="Consolas" w:cs="Times New Roman"/>
+          <w:color w:val="9CDCFE"/>
+          <w:sz w:val="21"/>
+          <w:szCs w:val="21"/>
+        </w:rPr>
+        <w:t>h1</w:t>
+      </w:r>
+      <w:r>
+        <w:rPr>
+          <w:rFonts w:ascii="Consolas" w:eastAsia="Times New Roman" w:hAnsi="Consolas" w:cs="Times New Roman"/>
+          <w:color w:val="CCCCCC"/>
+          <w:sz w:val="21"/>
+          <w:szCs w:val="21"/>
+        </w:rPr>
+        <w:t>;</w:t>
+      </w:r>
+    </w:p>
+    <w:p>
+      <w:pPr>
+        <w:shd w:val="clear" w:color="auto" w:fill="1F1F1F"/>
+        <w:spacing w:after="0" w:line="285" w:lineRule="atLeast"/>
+        <w:rPr>
+          <w:rFonts w:ascii="Consolas" w:eastAsia="Times New Roman" w:hAnsi="Consolas" w:cs="Times New Roman"/>
+          <w:color w:val="CCCCCC"/>
+          <w:sz w:val="21"/>
+          <w:szCs w:val="21"/>
+        </w:rPr>
+      </w:pPr>
+    </w:p>
+    <w:p>
+      <w:pPr>
+        <w:shd w:val="clear" w:color="auto" w:fill="1F1F1F"/>
+        <w:spacing w:after="0" w:line="285" w:lineRule="atLeast"/>
+        <w:rPr>
+          <w:rFonts w:ascii="Consolas" w:eastAsia="Times New Roman" w:hAnsi="Consolas" w:cs="Times New Roman"/>
+          <w:color w:val="CCCCCC"/>
+          <w:sz w:val="21"/>
+          <w:szCs w:val="21"/>
+        </w:rPr>
+      </w:pPr>
+      <w:r>
+        <w:rPr>
+          <w:rFonts w:ascii="Consolas" w:eastAsia="Times New Roman" w:hAnsi="Consolas" w:cs="Times New Roman"/>
+          <w:color w:val="6A9955"/>
+          <w:sz w:val="21"/>
+          <w:szCs w:val="21"/>
+        </w:rPr>
+        <w:t>    /*implicit conversion*/</w:t>
+      </w:r>
+    </w:p>
+    <w:p>
+      <w:pPr>
+        <w:shd w:val="clear" w:color="auto" w:fill="1F1F1F"/>
+        <w:spacing w:after="0" w:line="285" w:lineRule="atLeast"/>
+        <w:rPr>
+          <w:rFonts w:ascii="Consolas" w:eastAsia="Times New Roman" w:hAnsi="Consolas" w:cs="Times New Roman"/>
+          <w:color w:val="CCCCCC"/>
+          <w:sz w:val="21"/>
+          <w:szCs w:val="21"/>
+        </w:rPr>
+      </w:pPr>
+      <w:r>
+        <w:rPr>
+          <w:rFonts w:ascii="Consolas" w:eastAsia="Times New Roman" w:hAnsi="Consolas" w:cs="Times New Roman"/>
+          <w:color w:val="CCCCCC"/>
+          <w:sz w:val="21"/>
+          <w:szCs w:val="21"/>
+        </w:rPr>
+        <w:t xml:space="preserve">    </w:t>
+      </w:r>
+      <w:r>
+        <w:rPr>
+          <w:rFonts w:ascii="Consolas" w:eastAsia="Times New Roman" w:hAnsi="Consolas" w:cs="Times New Roman"/>
+          <w:color w:val="4EC9B0"/>
+          <w:sz w:val="21"/>
+          <w:szCs w:val="21"/>
+        </w:rPr>
+        <w:t>Human</w:t>
+      </w:r>
+      <w:r>
+        <w:rPr>
+          <w:rFonts w:ascii="Consolas" w:eastAsia="Times New Roman" w:hAnsi="Consolas" w:cs="Times New Roman"/>
+          <w:color w:val="CCCCCC"/>
+          <w:sz w:val="21"/>
+          <w:szCs w:val="21"/>
+        </w:rPr>
+        <w:t xml:space="preserve"> </w:t>
+      </w:r>
+      <w:r>
+        <w:rPr>
+          <w:rFonts w:ascii="Consolas" w:eastAsia="Times New Roman" w:hAnsi="Consolas" w:cs="Times New Roman"/>
+          <w:color w:val="9CDCFE"/>
+          <w:sz w:val="21"/>
+          <w:szCs w:val="21"/>
+        </w:rPr>
+        <w:t>h2</w:t>
+      </w:r>
+      <w:r>
+        <w:rPr>
+          <w:rFonts w:ascii="Consolas" w:eastAsia="Times New Roman" w:hAnsi="Consolas" w:cs="Times New Roman"/>
+          <w:color w:val="CCCCCC"/>
+          <w:sz w:val="21"/>
+          <w:szCs w:val="21"/>
+        </w:rPr>
+        <w:t xml:space="preserve"> </w:t>
+      </w:r>
+      <w:r>
+        <w:rPr>
+          <w:rFonts w:ascii="Consolas" w:eastAsia="Times New Roman" w:hAnsi="Consolas" w:cs="Times New Roman"/>
+          <w:color w:val="D4D4D4"/>
+          <w:sz w:val="21"/>
+          <w:szCs w:val="21"/>
+        </w:rPr>
+        <w:t>=</w:t>
+      </w:r>
+      <w:r>
+        <w:rPr>
+          <w:rFonts w:ascii="Consolas" w:eastAsia="Times New Roman" w:hAnsi="Consolas" w:cs="Times New Roman"/>
+          <w:color w:val="CCCCCC"/>
+          <w:sz w:val="21"/>
+          <w:szCs w:val="21"/>
+        </w:rPr>
+        <w:t xml:space="preserve"> </w:t>
+      </w:r>
+      <w:r>
+        <w:rPr>
+          <w:rFonts w:ascii="Consolas" w:eastAsia="Times New Roman" w:hAnsi="Consolas" w:cs="Times New Roman"/>
+          <w:color w:val="B5CEA8"/>
+          <w:sz w:val="21"/>
+          <w:szCs w:val="21"/>
+        </w:rPr>
+        <w:t>10</w:t>
+      </w:r>
+      <w:r>
+        <w:rPr>
+          <w:rFonts w:ascii="Consolas" w:eastAsia="Times New Roman" w:hAnsi="Consolas" w:cs="Times New Roman"/>
+          <w:color w:val="CCCCCC"/>
+          <w:sz w:val="21"/>
+          <w:szCs w:val="21"/>
+        </w:rPr>
+        <w:t>;</w:t>
+      </w:r>
+      <w:r>
+        <w:rPr>
+          <w:rFonts w:ascii="Consolas" w:eastAsia="Times New Roman" w:hAnsi="Consolas" w:cs="Times New Roman"/>
+          <w:color w:val="6A9955"/>
+          <w:sz w:val="21"/>
+          <w:szCs w:val="21"/>
+        </w:rPr>
+        <w:t xml:space="preserve">                  //10 is parameter of constructor</w:t>
+      </w:r>
+    </w:p>
+    <w:p>
+      <w:pPr>
+        <w:shd w:val="clear" w:color="auto" w:fill="1F1F1F"/>
+        <w:spacing w:after="0" w:line="285" w:lineRule="atLeast"/>
+        <w:rPr>
+          <w:rFonts w:ascii="Consolas" w:eastAsia="Times New Roman" w:hAnsi="Consolas" w:cs="Times New Roman"/>
+          <w:color w:val="CCCCCC"/>
+          <w:sz w:val="21"/>
+          <w:szCs w:val="21"/>
+        </w:rPr>
+      </w:pPr>
+      <w:r>
+        <w:rPr>
+          <w:rFonts w:ascii="Consolas" w:eastAsia="Times New Roman" w:hAnsi="Consolas" w:cs="Times New Roman"/>
+          <w:color w:val="CCCCCC"/>
+          <w:sz w:val="21"/>
+          <w:szCs w:val="21"/>
+        </w:rPr>
+        <w:t xml:space="preserve">    </w:t>
+      </w:r>
+      <w:r>
+        <w:rPr>
+          <w:rFonts w:ascii="Consolas" w:eastAsia="Times New Roman" w:hAnsi="Consolas" w:cs="Times New Roman"/>
+          <w:color w:val="4EC9B0"/>
+          <w:sz w:val="21"/>
+          <w:szCs w:val="21"/>
+        </w:rPr>
+        <w:t>Human</w:t>
+      </w:r>
+      <w:r>
+        <w:rPr>
+          <w:rFonts w:ascii="Consolas" w:eastAsia="Times New Roman" w:hAnsi="Consolas" w:cs="Times New Roman"/>
+          <w:color w:val="CCCCCC"/>
+          <w:sz w:val="21"/>
+          <w:szCs w:val="21"/>
+        </w:rPr>
+        <w:t xml:space="preserve"> </w:t>
+      </w:r>
+      <w:r>
+        <w:rPr>
+          <w:rFonts w:ascii="Consolas" w:eastAsia="Times New Roman" w:hAnsi="Consolas" w:cs="Times New Roman"/>
+          <w:color w:val="9CDCFE"/>
+          <w:sz w:val="21"/>
+          <w:szCs w:val="21"/>
+        </w:rPr>
+        <w:t>h3</w:t>
+      </w:r>
+      <w:r>
+        <w:rPr>
+          <w:rFonts w:ascii="Consolas" w:eastAsia="Times New Roman" w:hAnsi="Consolas" w:cs="Times New Roman"/>
+          <w:color w:val="CCCCCC"/>
+          <w:sz w:val="21"/>
+          <w:szCs w:val="21"/>
+        </w:rPr>
+        <w:t>(</w:t>
+      </w:r>
+      <w:r>
+        <w:rPr>
+          <w:rFonts w:ascii="Consolas" w:eastAsia="Times New Roman" w:hAnsi="Consolas" w:cs="Times New Roman"/>
+          <w:color w:val="B5CEA8"/>
+          <w:sz w:val="21"/>
+          <w:szCs w:val="21"/>
+        </w:rPr>
+        <w:t>15</w:t>
+      </w:r>
+      <w:r>
+        <w:rPr>
+          <w:rFonts w:ascii="Consolas" w:eastAsia="Times New Roman" w:hAnsi="Consolas" w:cs="Times New Roman"/>
+          <w:color w:val="CCCCCC"/>
+          <w:sz w:val="21"/>
+          <w:szCs w:val="21"/>
+        </w:rPr>
+        <w:t>);</w:t>
+      </w:r>
+      <w:r>
+        <w:rPr>
+          <w:rFonts w:ascii="Consolas" w:eastAsia="Times New Roman" w:hAnsi="Consolas" w:cs="Times New Roman"/>
+          <w:color w:val="6A9955"/>
+          <w:sz w:val="21"/>
+          <w:szCs w:val="21"/>
+        </w:rPr>
+        <w:t xml:space="preserve">                   //15 is parameter of constructor</w:t>
+      </w:r>
+    </w:p>
+    <w:p>
+      <w:pPr>
+        <w:shd w:val="clear" w:color="auto" w:fill="1F1F1F"/>
+        <w:spacing w:after="0" w:line="285" w:lineRule="atLeast"/>
+        <w:rPr>
+          <w:rFonts w:ascii="Consolas" w:eastAsia="Times New Roman" w:hAnsi="Consolas" w:cs="Times New Roman"/>
+          <w:color w:val="CCCCCC"/>
+          <w:sz w:val="21"/>
+          <w:szCs w:val="21"/>
+        </w:rPr>
+      </w:pPr>
+    </w:p>
+    <w:p>
+      <w:pPr>
+        <w:shd w:val="clear" w:color="auto" w:fill="1F1F1F"/>
+        <w:spacing w:after="0" w:line="285" w:lineRule="atLeast"/>
+        <w:rPr>
+          <w:rFonts w:ascii="Consolas" w:eastAsia="Times New Roman" w:hAnsi="Consolas" w:cs="Times New Roman"/>
+          <w:color w:val="CCCCCC"/>
+          <w:sz w:val="21"/>
+          <w:szCs w:val="21"/>
+        </w:rPr>
+      </w:pPr>
+      <w:r>
+        <w:rPr>
+          <w:rFonts w:ascii="Consolas" w:eastAsia="Times New Roman" w:hAnsi="Consolas" w:cs="Times New Roman"/>
+          <w:color w:val="CCCCCC"/>
+          <w:sz w:val="21"/>
+          <w:szCs w:val="21"/>
+        </w:rPr>
+        <w:t xml:space="preserve">    </w:t>
+      </w:r>
+      <w:r>
+        <w:rPr>
+          <w:rFonts w:ascii="Consolas" w:eastAsia="Times New Roman" w:hAnsi="Consolas" w:cs="Times New Roman"/>
+          <w:color w:val="9CDCFE"/>
+          <w:sz w:val="21"/>
+          <w:szCs w:val="21"/>
+        </w:rPr>
+        <w:t>h3</w:t>
+      </w:r>
+      <w:r>
+        <w:rPr>
+          <w:rFonts w:ascii="Consolas" w:eastAsia="Times New Roman" w:hAnsi="Consolas" w:cs="Times New Roman"/>
+          <w:color w:val="CCCCCC"/>
+          <w:sz w:val="21"/>
+          <w:szCs w:val="21"/>
+        </w:rPr>
+        <w:t>.</w:t>
+      </w:r>
+      <w:r>
+        <w:rPr>
+          <w:rFonts w:ascii="Consolas" w:eastAsia="Times New Roman" w:hAnsi="Consolas" w:cs="Times New Roman"/>
+          <w:color w:val="DCDCAA"/>
+          <w:sz w:val="21"/>
+          <w:szCs w:val="21"/>
+        </w:rPr>
+        <w:t>GetAge</w:t>
+      </w:r>
+      <w:r>
+        <w:rPr>
+          <w:rFonts w:ascii="Consolas" w:eastAsia="Times New Roman" w:hAnsi="Consolas" w:cs="Times New Roman"/>
+          <w:color w:val="CCCCCC"/>
+          <w:sz w:val="21"/>
+          <w:szCs w:val="21"/>
+        </w:rPr>
+        <w:t>();</w:t>
+      </w:r>
+    </w:p>
+    <w:p>
+      <w:pPr>
+        <w:shd w:val="clear" w:color="auto" w:fill="1F1F1F"/>
+        <w:spacing w:after="0" w:line="285" w:lineRule="atLeast"/>
+        <w:rPr>
+          <w:rFonts w:ascii="Consolas" w:eastAsia="Times New Roman" w:hAnsi="Consolas" w:cs="Times New Roman"/>
+          <w:color w:val="CCCCCC"/>
+          <w:sz w:val="21"/>
+          <w:szCs w:val="21"/>
+        </w:rPr>
+      </w:pPr>
+      <w:r>
+        <w:rPr>
+          <w:rFonts w:ascii="Consolas" w:eastAsia="Times New Roman" w:hAnsi="Consolas" w:cs="Times New Roman"/>
+          <w:color w:val="CCCCCC"/>
+          <w:sz w:val="21"/>
+          <w:szCs w:val="21"/>
+        </w:rPr>
+        <w:t xml:space="preserve">    </w:t>
+      </w:r>
+      <w:r>
+        <w:rPr>
+          <w:rFonts w:ascii="Consolas" w:eastAsia="Times New Roman" w:hAnsi="Consolas" w:cs="Times New Roman"/>
+          <w:color w:val="C586C0"/>
+          <w:sz w:val="21"/>
+          <w:szCs w:val="21"/>
+        </w:rPr>
+        <w:t>return</w:t>
+      </w:r>
+      <w:r>
+        <w:rPr>
+          <w:rFonts w:ascii="Consolas" w:eastAsia="Times New Roman" w:hAnsi="Consolas" w:cs="Times New Roman"/>
+          <w:color w:val="CCCCCC"/>
+          <w:sz w:val="21"/>
+          <w:szCs w:val="21"/>
+        </w:rPr>
+        <w:t xml:space="preserve"> </w:t>
+      </w:r>
+      <w:r>
+        <w:rPr>
+          <w:rFonts w:ascii="Consolas" w:eastAsia="Times New Roman" w:hAnsi="Consolas" w:cs="Times New Roman"/>
+          <w:color w:val="9CDCFE"/>
+          <w:sz w:val="21"/>
+          <w:szCs w:val="21"/>
+        </w:rPr>
+        <w:t>a</w:t>
+      </w:r>
+      <w:r>
+        <w:rPr>
+          <w:rFonts w:ascii="Consolas" w:eastAsia="Times New Roman" w:hAnsi="Consolas" w:cs="Times New Roman"/>
+          <w:color w:val="CCCCCC"/>
+          <w:sz w:val="21"/>
+          <w:szCs w:val="21"/>
+        </w:rPr>
+        <w:t>.</w:t>
+      </w:r>
+      <w:r>
+        <w:rPr>
+          <w:rFonts w:ascii="Consolas" w:eastAsia="Times New Roman" w:hAnsi="Consolas" w:cs="Times New Roman"/>
+          <w:color w:val="DCDCAA"/>
+          <w:sz w:val="21"/>
+          <w:szCs w:val="21"/>
+        </w:rPr>
+        <w:t>exec</w:t>
+      </w:r>
+      <w:r>
+        <w:rPr>
+          <w:rFonts w:ascii="Consolas" w:eastAsia="Times New Roman" w:hAnsi="Consolas" w:cs="Times New Roman"/>
+          <w:color w:val="CCCCCC"/>
+          <w:sz w:val="21"/>
+          <w:szCs w:val="21"/>
+        </w:rPr>
+        <w:t>();</w:t>
+      </w:r>
+    </w:p>
+    <w:p>
+      <w:pPr>
+        <w:shd w:val="clear" w:color="auto" w:fill="1F1F1F"/>
+        <w:spacing w:after="0" w:line="285" w:lineRule="atLeast"/>
+        <w:rPr>
+          <w:rFonts w:ascii="Consolas" w:eastAsia="Times New Roman" w:hAnsi="Consolas" w:cs="Times New Roman"/>
+          <w:color w:val="CCCCCC"/>
+          <w:sz w:val="21"/>
+          <w:szCs w:val="21"/>
+        </w:rPr>
+      </w:pPr>
+      <w:r>
+        <w:rPr>
+          <w:rFonts w:ascii="Consolas" w:eastAsia="Times New Roman" w:hAnsi="Consolas" w:cs="Times New Roman"/>
+          <w:color w:val="CCCCCC"/>
+          <w:sz w:val="21"/>
+          <w:szCs w:val="21"/>
+        </w:rPr>
+        <w:t>}</w:t>
+      </w:r>
+    </w:p>
+    <w:p>
+      <w:pPr>
+        <w:shd w:val="clear" w:color="auto" w:fill="1F1F1F"/>
+        <w:spacing w:after="0" w:line="285" w:lineRule="atLeast"/>
+        <w:rPr>
+          <w:rFonts w:ascii="Consolas" w:eastAsia="Times New Roman" w:hAnsi="Consolas" w:cs="Times New Roman"/>
+          <w:color w:val="CCCCCC"/>
+          <w:sz w:val="21"/>
+          <w:szCs w:val="21"/>
+        </w:rPr>
+      </w:pPr>
+    </w:p>
+    <w:p>
+      <w:r>
+        <w:t>Việc chuyển đồi này có thể là tốt hay xấu tùy mục đích sử dụng.</w:t>
+      </w:r>
+    </w:p>
+    <w:p>
+      <w:r>
+        <w:t>Để ngăn việc chuyển đổi này xảy ra có thể thêm tiền tố explicit trước constructor.</w:t>
+      </w:r>
+    </w:p>
+    <w:p>
+      <w:pPr>
+        <w:shd w:val="clear" w:color="auto" w:fill="1F1F1F"/>
+        <w:spacing w:after="0" w:line="285" w:lineRule="atLeast"/>
+        <w:rPr>
+          <w:rFonts w:ascii="Consolas" w:eastAsia="Times New Roman" w:hAnsi="Consolas" w:cs="Times New Roman"/>
+          <w:color w:val="CCCCCC"/>
+          <w:sz w:val="21"/>
+          <w:szCs w:val="21"/>
+        </w:rPr>
+      </w:pPr>
+      <w:r>
+        <w:rPr>
+          <w:rFonts w:ascii="Consolas" w:eastAsia="Times New Roman" w:hAnsi="Consolas" w:cs="Times New Roman"/>
+          <w:color w:val="569CD6"/>
+          <w:sz w:val="21"/>
+          <w:szCs w:val="21"/>
+        </w:rPr>
+        <w:t>explicit</w:t>
+      </w:r>
+      <w:r>
+        <w:rPr>
+          <w:rFonts w:ascii="Consolas" w:eastAsia="Times New Roman" w:hAnsi="Consolas" w:cs="Times New Roman"/>
+          <w:color w:val="CCCCCC"/>
+          <w:sz w:val="21"/>
+          <w:szCs w:val="21"/>
+        </w:rPr>
+        <w:t xml:space="preserve"> </w:t>
+      </w:r>
+      <w:r>
+        <w:rPr>
+          <w:rFonts w:ascii="Consolas" w:eastAsia="Times New Roman" w:hAnsi="Consolas" w:cs="Times New Roman"/>
+          <w:color w:val="DCDCAA"/>
+          <w:sz w:val="21"/>
+          <w:szCs w:val="21"/>
+        </w:rPr>
+        <w:t>Human</w:t>
+      </w:r>
+      <w:r>
+        <w:rPr>
+          <w:rFonts w:ascii="Consolas" w:eastAsia="Times New Roman" w:hAnsi="Consolas" w:cs="Times New Roman"/>
+          <w:color w:val="CCCCCC"/>
+          <w:sz w:val="21"/>
+          <w:szCs w:val="21"/>
+        </w:rPr>
+        <w:t>(</w:t>
+      </w:r>
+      <w:r>
+        <w:rPr>
+          <w:rFonts w:ascii="Consolas" w:eastAsia="Times New Roman" w:hAnsi="Consolas" w:cs="Times New Roman"/>
+          <w:color w:val="569CD6"/>
+          <w:sz w:val="21"/>
+          <w:szCs w:val="21"/>
+        </w:rPr>
+        <w:t>int</w:t>
+      </w:r>
+      <w:r>
+        <w:rPr>
+          <w:rFonts w:ascii="Consolas" w:eastAsia="Times New Roman" w:hAnsi="Consolas" w:cs="Times New Roman"/>
+          <w:color w:val="CCCCCC"/>
+          <w:sz w:val="21"/>
+          <w:szCs w:val="21"/>
+        </w:rPr>
+        <w:t xml:space="preserve"> </w:t>
+      </w:r>
+      <w:r>
+        <w:rPr>
+          <w:rFonts w:ascii="Consolas" w:eastAsia="Times New Roman" w:hAnsi="Consolas" w:cs="Times New Roman"/>
+          <w:color w:val="9CDCFE"/>
+          <w:sz w:val="21"/>
+          <w:szCs w:val="21"/>
+        </w:rPr>
+        <w:t>age</w:t>
+      </w:r>
+      <w:r>
+        <w:rPr>
+          <w:rFonts w:ascii="Consolas" w:eastAsia="Times New Roman" w:hAnsi="Consolas" w:cs="Times New Roman"/>
+          <w:color w:val="CCCCCC"/>
+          <w:sz w:val="21"/>
+          <w:szCs w:val="21"/>
+        </w:rPr>
+        <w:t xml:space="preserve">) { </w:t>
+      </w:r>
+      <w:r>
+        <w:rPr>
+          <w:rFonts w:ascii="Consolas" w:eastAsia="Times New Roman" w:hAnsi="Consolas" w:cs="Times New Roman"/>
+          <w:color w:val="DCDCAA"/>
+          <w:sz w:val="21"/>
+          <w:szCs w:val="21"/>
+        </w:rPr>
+        <w:t>qInfo</w:t>
+      </w:r>
+      <w:r>
+        <w:rPr>
+          <w:rFonts w:ascii="Consolas" w:eastAsia="Times New Roman" w:hAnsi="Consolas" w:cs="Times New Roman"/>
+          <w:color w:val="CCCCCC"/>
+          <w:sz w:val="21"/>
+          <w:szCs w:val="21"/>
+        </w:rPr>
+        <w:t xml:space="preserve">() </w:t>
+      </w:r>
+      <w:r>
+        <w:rPr>
+          <w:rFonts w:ascii="Consolas" w:eastAsia="Times New Roman" w:hAnsi="Consolas" w:cs="Times New Roman"/>
+          <w:color w:val="D4D4D4"/>
+          <w:sz w:val="21"/>
+          <w:szCs w:val="21"/>
+        </w:rPr>
+        <w:t>&lt;&lt;</w:t>
+      </w:r>
+      <w:r>
+        <w:rPr>
+          <w:rFonts w:ascii="Consolas" w:eastAsia="Times New Roman" w:hAnsi="Consolas" w:cs="Times New Roman"/>
+          <w:color w:val="CCCCCC"/>
+          <w:sz w:val="21"/>
+          <w:szCs w:val="21"/>
+        </w:rPr>
+        <w:t xml:space="preserve"> </w:t>
+      </w:r>
+      <w:r>
+        <w:rPr>
+          <w:rFonts w:ascii="Consolas" w:eastAsia="Times New Roman" w:hAnsi="Consolas" w:cs="Times New Roman"/>
+          <w:color w:val="9CDCFE"/>
+          <w:sz w:val="21"/>
+          <w:szCs w:val="21"/>
+        </w:rPr>
+        <w:t>age</w:t>
+      </w:r>
+      <w:r>
+        <w:rPr>
+          <w:rFonts w:ascii="Consolas" w:eastAsia="Times New Roman" w:hAnsi="Consolas" w:cs="Times New Roman"/>
+          <w:color w:val="CCCCCC"/>
+          <w:sz w:val="21"/>
+          <w:szCs w:val="21"/>
+        </w:rPr>
+        <w:t>; }</w:t>
+      </w:r>
+    </w:p>
+    <w:p/>
     <w:p>
       <w:r>
         <w:t>Signal And Slot</w:t>
@@ -2962,6 +4399,21 @@
 </file>
 
 <file path=customXml/item1.xml><?xml version="1.0" encoding="utf-8"?>
+<?mso-contentType ?>
+<FormTemplates xmlns="http://schemas.microsoft.com/sharepoint/v3/contenttype/forms">
+  <Display>DocumentLibraryForm</Display>
+  <Edit>DocumentLibraryForm</Edit>
+  <New>DocumentLibraryForm</New>
+</FormTemplates>
+</file>
+
+<file path=customXml/item2.xml><?xml version="1.0" encoding="utf-8"?>
+<p:properties xmlns:p="http://schemas.microsoft.com/office/2006/metadata/properties" xmlns:xsi="http://www.w3.org/2001/XMLSchema-instance" xmlns:pc="http://schemas.microsoft.com/office/infopath/2007/PartnerControls">
+  <documentManagement/>
+</p:properties>
+</file>
+
+<file path=customXml/item3.xml><?xml version="1.0" encoding="utf-8"?>
 <ct:contentTypeSchema xmlns:ct="http://schemas.microsoft.com/office/2006/metadata/contentType" xmlns:ma="http://schemas.microsoft.com/office/2006/metadata/properties/metaAttributes" ct:_="" ma:_="" ma:contentTypeName="Document" ma:contentTypeID="0x01010045FC879922A3164C8126D84D409F5DB0" ma:contentTypeVersion="12" ma:contentTypeDescription="Create a new document." ma:contentTypeScope="" ma:versionID="960bf005215425aa76fbb9197c3a472c">
   <xsd:schema xmlns:xsd="http://www.w3.org/2001/XMLSchema" xmlns:xs="http://www.w3.org/2001/XMLSchema" xmlns:p="http://schemas.microsoft.com/office/2006/metadata/properties" xmlns:ns3="dcf73454-dc35-4ac7-858f-ef36428471cf" xmlns:ns4="dfff62aa-7544-4f0a-9a48-1abb48a6a304" targetNamespace="http://schemas.microsoft.com/office/2006/metadata/properties" ma:root="true" ma:fieldsID="ae673222275a93a9cc4fc265fbb4f04a" ns3:_="" ns4:_="">
     <xsd:import namespace="dcf73454-dc35-4ac7-858f-ef36428471cf"/>
@@ -3176,22 +4628,24 @@
 </ct:contentTypeSchema>
 </file>
 
-<file path=customXml/item2.xml><?xml version="1.0" encoding="utf-8"?>
-<p:properties xmlns:p="http://schemas.microsoft.com/office/2006/metadata/properties" xmlns:xsi="http://www.w3.org/2001/XMLSchema-instance" xmlns:pc="http://schemas.microsoft.com/office/infopath/2007/PartnerControls">
-  <documentManagement/>
-</p:properties>
+<file path=customXml/itemProps1.xml><?xml version="1.0" encoding="utf-8"?>
+<ds:datastoreItem xmlns:ds="http://schemas.openxmlformats.org/officeDocument/2006/customXml" ds:itemID="{9BC65425-EA9D-403E-AC9F-007F073EA0E6}">
+  <ds:schemaRefs>
+    <ds:schemaRef ds:uri="http://schemas.microsoft.com/sharepoint/v3/contenttype/forms"/>
+  </ds:schemaRefs>
+</ds:datastoreItem>
 </file>
 
-<file path=customXml/item3.xml><?xml version="1.0" encoding="utf-8"?>
-<?mso-contentType ?>
-<FormTemplates xmlns="http://schemas.microsoft.com/sharepoint/v3/contenttype/forms">
-  <Display>DocumentLibraryForm</Display>
-  <Edit>DocumentLibraryForm</Edit>
-  <New>DocumentLibraryForm</New>
-</FormTemplates>
+<file path=customXml/itemProps2.xml><?xml version="1.0" encoding="utf-8"?>
+<ds:datastoreItem xmlns:ds="http://schemas.openxmlformats.org/officeDocument/2006/customXml" ds:itemID="{D8F22E82-7874-45F1-ABE6-4FBD3A5489A8}">
+  <ds:schemaRefs>
+    <ds:schemaRef ds:uri="http://schemas.microsoft.com/office/2006/metadata/properties"/>
+    <ds:schemaRef ds:uri="http://schemas.microsoft.com/office/infopath/2007/PartnerControls"/>
+  </ds:schemaRefs>
+</ds:datastoreItem>
 </file>
 
-<file path=customXml/itemProps1.xml><?xml version="1.0" encoding="utf-8"?>
+<file path=customXml/itemProps3.xml><?xml version="1.0" encoding="utf-8"?>
 <ds:datastoreItem xmlns:ds="http://schemas.openxmlformats.org/officeDocument/2006/customXml" ds:itemID="{F8EDCABC-8153-498A-B694-A57BE04C4EB0}">
   <ds:schemaRefs>
     <ds:schemaRef ds:uri="http://schemas.microsoft.com/office/2006/metadata/contentType"/>
@@ -3208,21 +4662,4 @@
     <ds:schemaRef ds:uri="http://schemas.microsoft.com/internal/obd"/>
   </ds:schemaRefs>
 </ds:datastoreItem>
-</file>
-
-<file path=customXml/itemProps2.xml><?xml version="1.0" encoding="utf-8"?>
-<ds:datastoreItem xmlns:ds="http://schemas.openxmlformats.org/officeDocument/2006/customXml" ds:itemID="{D8F22E82-7874-45F1-ABE6-4FBD3A5489A8}">
-  <ds:schemaRefs>
-    <ds:schemaRef ds:uri="http://schemas.microsoft.com/office/2006/metadata/properties"/>
-    <ds:schemaRef ds:uri="http://schemas.microsoft.com/office/infopath/2007/PartnerControls"/>
-  </ds:schemaRefs>
-</ds:datastoreItem>
-</file>
-
-<file path=customXml/itemProps3.xml><?xml version="1.0" encoding="utf-8"?>
-<ds:datastoreItem xmlns:ds="http://schemas.openxmlformats.org/officeDocument/2006/customXml" ds:itemID="{9BC65425-EA9D-403E-AC9F-007F073EA0E6}">
-  <ds:schemaRefs>
-    <ds:schemaRef ds:uri="http://schemas.microsoft.com/sharepoint/v3/contenttype/forms"/>
-  </ds:schemaRefs>
-</ds:datastoreItem>
 </file>
</xml_diff>